<commit_message>
change script in packageJSON
</commit_message>
<xml_diff>
--- a/notes/NOdejs .docx
+++ b/notes/NOdejs .docx
@@ -123,25 +123,7 @@
           <w:color w:val="000000"/>
           <w:shd w:val="clear" w:color="auto" w:fill="FFFFFF"/>
         </w:rPr>
-        <w:t xml:space="preserve"> All APIs of Node.js library </w:t>
-      </w:r>
-      <w:proofErr w:type="gramStart"/>
-      <w:r>
-        <w:rPr>
-          <w:rFonts w:ascii="Nunito" w:hAnsi="Nunito"/>
-          <w:color w:val="000000"/>
-          <w:shd w:val="clear" w:color="auto" w:fill="FFFFFF"/>
-        </w:rPr>
-        <w:t>are</w:t>
-      </w:r>
-      <w:proofErr w:type="gramEnd"/>
-      <w:r>
-        <w:rPr>
-          <w:rFonts w:ascii="Nunito" w:hAnsi="Nunito"/>
-          <w:color w:val="000000"/>
-          <w:shd w:val="clear" w:color="auto" w:fill="FFFFFF"/>
-        </w:rPr>
-        <w:t xml:space="preserve"> asynchronous, that is, non-blocking. It essentially means a Node.js based server never waits for an API to return data. </w:t>
+        <w:t xml:space="preserve"> All APIs of Node.js library are asynchronous, that is, non-blocking. It essentially means a Node.js based server never waits for an API to return data. </w:t>
       </w:r>
     </w:p>
     <w:p>
@@ -506,13 +488,42 @@
         <w:t>Single Page Applications</w:t>
       </w:r>
     </w:p>
-    <w:p/>
-    <w:p>
-      <w:r>
+    <w:p>
+      <w:pPr>
+        <w:rPr>
+          <w:b/>
+          <w:bCs/>
+          <w:sz w:val="32"/>
+          <w:szCs w:val="32"/>
+        </w:rPr>
+      </w:pPr>
+    </w:p>
+    <w:p>
+      <w:pPr>
+        <w:rPr>
+          <w:b/>
+          <w:bCs/>
+          <w:sz w:val="32"/>
+          <w:szCs w:val="32"/>
+        </w:rPr>
+      </w:pPr>
+      <w:r>
+        <w:rPr>
+          <w:b/>
+          <w:bCs/>
+          <w:sz w:val="32"/>
+          <w:szCs w:val="32"/>
+        </w:rPr>
         <w:t xml:space="preserve">Some command of node </w:t>
       </w:r>
       <w:proofErr w:type="spellStart"/>
       <w:r>
+        <w:rPr>
+          <w:b/>
+          <w:bCs/>
+          <w:sz w:val="32"/>
+          <w:szCs w:val="32"/>
+        </w:rPr>
         <w:t>js</w:t>
       </w:r>
       <w:proofErr w:type="spellEnd"/>
@@ -531,7 +542,7 @@
       </w:r>
       <w:proofErr w:type="spellEnd"/>
       <w:r>
-        <w:t xml:space="preserve"> list</w:t>
+        <w:t xml:space="preserve"> install package :- for local install</w:t>
       </w:r>
     </w:p>
     <w:p>
@@ -548,15 +559,7 @@
       </w:r>
       <w:proofErr w:type="spellEnd"/>
       <w:r>
-        <w:t xml:space="preserve"> list –depth </w:t>
-      </w:r>
-      <w:proofErr w:type="gramStart"/>
-      <w:r>
-        <w:t>1 :</w:t>
-      </w:r>
-      <w:proofErr w:type="gramEnd"/>
-      <w:r>
-        <w:t>- to show immediate dependence of package</w:t>
+        <w:t xml:space="preserve"> uninstall package :- for local uninstall</w:t>
       </w:r>
     </w:p>
     <w:p>
@@ -573,15 +576,15 @@
       </w:r>
       <w:proofErr w:type="spellEnd"/>
       <w:r>
-        <w:t xml:space="preserve"> list –depth </w:t>
-      </w:r>
-      <w:proofErr w:type="gramStart"/>
-      <w:r>
-        <w:t>0 :</w:t>
-      </w:r>
-      <w:proofErr w:type="gramEnd"/>
-      <w:r>
-        <w:t>- it show list of package</w:t>
+        <w:t xml:space="preserve"> install package -g :- for </w:t>
+      </w:r>
+      <w:proofErr w:type="spellStart"/>
+      <w:r>
+        <w:t>globle</w:t>
+      </w:r>
+      <w:proofErr w:type="spellEnd"/>
+      <w:r>
+        <w:t xml:space="preserve"> install</w:t>
       </w:r>
     </w:p>
     <w:p>
@@ -598,24 +601,165 @@
       </w:r>
       <w:proofErr w:type="spellEnd"/>
       <w:r>
+        <w:t xml:space="preserve"> uninstall package -g :- for </w:t>
+      </w:r>
+      <w:proofErr w:type="spellStart"/>
+      <w:r>
+        <w:t>globle</w:t>
+      </w:r>
+      <w:proofErr w:type="spellEnd"/>
+      <w:r>
+        <w:t xml:space="preserve"> uninstall</w:t>
+      </w:r>
+    </w:p>
+    <w:p>
+      <w:pPr>
+        <w:pStyle w:val="ListParagraph"/>
+        <w:numPr>
+          <w:ilvl w:val="0"/>
+          <w:numId w:val="7"/>
+        </w:numPr>
+      </w:pPr>
+      <w:proofErr w:type="spellStart"/>
+      <w:r>
+        <w:t>npm</w:t>
+      </w:r>
+      <w:proofErr w:type="spellEnd"/>
+      <w:r>
+        <w:t xml:space="preserve"> list</w:t>
+      </w:r>
+    </w:p>
+    <w:p>
+      <w:pPr>
+        <w:pStyle w:val="ListParagraph"/>
+        <w:numPr>
+          <w:ilvl w:val="0"/>
+          <w:numId w:val="7"/>
+        </w:numPr>
+      </w:pPr>
+      <w:proofErr w:type="spellStart"/>
+      <w:r>
+        <w:lastRenderedPageBreak/>
+        <w:t>npm</w:t>
+      </w:r>
+      <w:proofErr w:type="spellEnd"/>
+      <w:r>
+        <w:t xml:space="preserve"> list –depth 1 :- to show immediate dependence of package</w:t>
+      </w:r>
+    </w:p>
+    <w:p>
+      <w:pPr>
+        <w:pStyle w:val="ListParagraph"/>
+        <w:numPr>
+          <w:ilvl w:val="0"/>
+          <w:numId w:val="7"/>
+        </w:numPr>
+      </w:pPr>
+      <w:proofErr w:type="spellStart"/>
+      <w:r>
+        <w:t>npm</w:t>
+      </w:r>
+      <w:proofErr w:type="spellEnd"/>
+      <w:r>
+        <w:t xml:space="preserve"> list –depth 0 :- it show list of package</w:t>
+      </w:r>
+    </w:p>
+    <w:p>
+      <w:pPr>
+        <w:pStyle w:val="ListParagraph"/>
+        <w:numPr>
+          <w:ilvl w:val="0"/>
+          <w:numId w:val="7"/>
+        </w:numPr>
+      </w:pPr>
+      <w:proofErr w:type="spellStart"/>
+      <w:r>
+        <w:t>npm</w:t>
+      </w:r>
+      <w:proofErr w:type="spellEnd"/>
+      <w:r>
         <w:t xml:space="preserve"> install </w:t>
       </w:r>
       <w:proofErr w:type="spellStart"/>
       <w:r>
-        <w:t>packagename@</w:t>
-      </w:r>
-      <w:proofErr w:type="gramStart"/>
-      <w:r>
-        <w:t>versionNumber</w:t>
+        <w:t>packagename@versionNumber</w:t>
       </w:r>
       <w:proofErr w:type="spellEnd"/>
       <w:r>
-        <w:t xml:space="preserve"> :</w:t>
-      </w:r>
-      <w:proofErr w:type="gramEnd"/>
-      <w:r>
-        <w:t>- to install specific version of package</w:t>
-      </w:r>
+        <w:t xml:space="preserve"> :- to install specific version of package</w:t>
+      </w:r>
+    </w:p>
+    <w:p>
+      <w:pPr>
+        <w:pStyle w:val="ListParagraph"/>
+        <w:numPr>
+          <w:ilvl w:val="0"/>
+          <w:numId w:val="7"/>
+        </w:numPr>
+      </w:pPr>
+      <w:proofErr w:type="spellStart"/>
+      <w:r>
+        <w:t>npm</w:t>
+      </w:r>
+      <w:proofErr w:type="spellEnd"/>
+      <w:r>
+        <w:t xml:space="preserve"> update :- to update all packages</w:t>
+      </w:r>
+    </w:p>
+    <w:p>
+      <w:pPr>
+        <w:pStyle w:val="ListParagraph"/>
+        <w:numPr>
+          <w:ilvl w:val="0"/>
+          <w:numId w:val="7"/>
+        </w:numPr>
+      </w:pPr>
+      <w:proofErr w:type="spellStart"/>
+      <w:r>
+        <w:t>npm</w:t>
+      </w:r>
+      <w:proofErr w:type="spellEnd"/>
+      <w:r>
+        <w:t xml:space="preserve"> prune : it remove all package that was not used in project</w:t>
+      </w:r>
+    </w:p>
+    <w:p>
+      <w:pPr>
+        <w:pStyle w:val="ListParagraph"/>
+        <w:numPr>
+          <w:ilvl w:val="0"/>
+          <w:numId w:val="7"/>
+        </w:numPr>
+      </w:pPr>
+      <w:r>
+        <w:t>node filename:- to compile file</w:t>
+      </w:r>
+    </w:p>
+    <w:p>
+      <w:pPr>
+        <w:pStyle w:val="ListParagraph"/>
+        <w:numPr>
+          <w:ilvl w:val="0"/>
+          <w:numId w:val="7"/>
+        </w:numPr>
+      </w:pPr>
+      <w:proofErr w:type="spellStart"/>
+      <w:r>
+        <w:t>npm</w:t>
+      </w:r>
+      <w:proofErr w:type="spellEnd"/>
+      <w:r>
+        <w:t xml:space="preserve"> start :- to compile and execute file</w:t>
+      </w:r>
+    </w:p>
+    <w:p>
+      <w:pPr>
+        <w:pStyle w:val="ListParagraph"/>
+        <w:numPr>
+          <w:ilvl w:val="0"/>
+          <w:numId w:val="7"/>
+        </w:numPr>
+      </w:pPr>
     </w:p>
     <w:p>
       <w:pPr>

</xml_diff>